<commit_message>
Optimize voucher entry mobile layout
</commit_message>
<xml_diff>
--- a/PROJECT CONSTRUCT DETAILS.docx
+++ b/PROJECT CONSTRUCT DETAILS.docx
@@ -4,6 +4,213 @@
   <w:body>
     <w:p>
       <w:pPr>
+        <w:pStyle w:val="NoSpacing"/>
+        <w:rPr>
+          <w:rFonts w:ascii="Courier" w:hAnsi="Courier" w:cs="Courier New"/>
+          <w:color w:val="E5E7EB"/>
+          <w:sz w:val="13"/>
+          <w:szCs w:val="13"/>
+        </w:rPr>
+      </w:pPr>
+      <w:proofErr w:type="gramStart"/>
+      <w:r>
+        <w:t>debtor</w:t>
+      </w:r>
+      <w:proofErr w:type="gramEnd"/>
+      <w:r>
+        <w:rPr>
+          <w:szCs w:val="15"/>
+        </w:rPr>
+        <w:t> → </w:t>
+      </w:r>
+      <w:r>
+        <w:rPr>
+          <w:rFonts w:ascii="Courier" w:hAnsi="Courier" w:cs="Courier New"/>
+          <w:sz w:val="20"/>
+        </w:rPr>
+        <w:t>Sundry Debtors</w:t>
+      </w:r>
+    </w:p>
+    <w:p>
+      <w:pPr>
+        <w:pStyle w:val="NoSpacing"/>
+        <w:rPr>
+          <w:rFonts w:ascii="Courier" w:hAnsi="Courier" w:cs="Courier New"/>
+          <w:color w:val="E5E7EB"/>
+          <w:sz w:val="13"/>
+          <w:szCs w:val="13"/>
+        </w:rPr>
+      </w:pPr>
+      <w:proofErr w:type="gramStart"/>
+      <w:r>
+        <w:t>creditor</w:t>
+      </w:r>
+      <w:proofErr w:type="gramEnd"/>
+      <w:r>
+        <w:rPr>
+          <w:szCs w:val="15"/>
+        </w:rPr>
+        <w:t> → </w:t>
+      </w:r>
+      <w:r>
+        <w:rPr>
+          <w:rFonts w:ascii="Courier" w:hAnsi="Courier" w:cs="Courier New"/>
+          <w:sz w:val="20"/>
+        </w:rPr>
+        <w:t>Sundry Creditors</w:t>
+      </w:r>
+    </w:p>
+    <w:p>
+      <w:pPr>
+        <w:pStyle w:val="NoSpacing"/>
+        <w:rPr>
+          <w:rFonts w:ascii="Courier" w:hAnsi="Courier" w:cs="Courier New"/>
+          <w:color w:val="E5E7EB"/>
+          <w:sz w:val="13"/>
+          <w:szCs w:val="13"/>
+        </w:rPr>
+      </w:pPr>
+      <w:proofErr w:type="gramStart"/>
+      <w:r>
+        <w:t>sale</w:t>
+      </w:r>
+      <w:proofErr w:type="gramEnd"/>
+      <w:r>
+        <w:rPr>
+          <w:szCs w:val="15"/>
+        </w:rPr>
+        <w:t> → </w:t>
+      </w:r>
+      <w:r>
+        <w:rPr>
+          <w:rFonts w:ascii="Courier" w:hAnsi="Courier" w:cs="Courier New"/>
+          <w:sz w:val="20"/>
+        </w:rPr>
+        <w:t>Sales Accounts</w:t>
+      </w:r>
+    </w:p>
+    <w:p>
+      <w:pPr>
+        <w:pStyle w:val="NoSpacing"/>
+        <w:rPr>
+          <w:rFonts w:ascii="Courier" w:hAnsi="Courier" w:cs="Courier New"/>
+          <w:color w:val="E5E7EB"/>
+          <w:sz w:val="13"/>
+          <w:szCs w:val="13"/>
+        </w:rPr>
+      </w:pPr>
+      <w:proofErr w:type="gramStart"/>
+      <w:r>
+        <w:t>purchase</w:t>
+      </w:r>
+      <w:proofErr w:type="gramEnd"/>
+      <w:r>
+        <w:rPr>
+          <w:szCs w:val="15"/>
+        </w:rPr>
+        <w:t> → </w:t>
+      </w:r>
+      <w:r>
+        <w:rPr>
+          <w:rFonts w:ascii="Courier" w:hAnsi="Courier" w:cs="Courier New"/>
+          <w:sz w:val="20"/>
+        </w:rPr>
+        <w:t>Purchase Accounts</w:t>
+      </w:r>
+    </w:p>
+    <w:p>
+      <w:pPr>
+        <w:pStyle w:val="NoSpacing"/>
+        <w:rPr>
+          <w:szCs w:val="15"/>
+        </w:rPr>
+      </w:pPr>
+      <w:proofErr w:type="gramStart"/>
+      <w:r>
+        <w:t>expense</w:t>
+      </w:r>
+      <w:proofErr w:type="gramEnd"/>
+      <w:r>
+        <w:rPr>
+          <w:szCs w:val="15"/>
+        </w:rPr>
+        <w:t> → </w:t>
+      </w:r>
+      <w:r>
+        <w:rPr>
+          <w:rFonts w:ascii="Courier" w:hAnsi="Courier" w:cs="Courier New"/>
+          <w:sz w:val="20"/>
+        </w:rPr>
+        <w:t>Indirect Expenses</w:t>
+      </w:r>
+      <w:r>
+        <w:rPr>
+          <w:szCs w:val="15"/>
+        </w:rPr>
+        <w:t> (unless it's a direct production expense)</w:t>
+      </w:r>
+    </w:p>
+    <w:p>
+      <w:pPr>
+        <w:pStyle w:val="NoSpacing"/>
+        <w:rPr>
+          <w:rFonts w:ascii="Courier" w:hAnsi="Courier" w:cs="Courier New"/>
+          <w:color w:val="E5E7EB"/>
+          <w:sz w:val="13"/>
+          <w:szCs w:val="13"/>
+        </w:rPr>
+      </w:pPr>
+      <w:r>
+        <w:t>income</w:t>
+      </w:r>
+      <w:r>
+        <w:rPr>
+          <w:szCs w:val="15"/>
+        </w:rPr>
+        <w:t> → </w:t>
+      </w:r>
+      <w:r>
+        <w:rPr>
+          <w:rFonts w:ascii="Courier" w:hAnsi="Courier" w:cs="Courier New"/>
+          <w:sz w:val="20"/>
+        </w:rPr>
+        <w:t>Indirect Incomes</w:t>
+      </w:r>
+    </w:p>
+    <w:p>
+      <w:pPr>
+        <w:pStyle w:val="Heading2"/>
+        <w:rPr>
+          <w:rFonts w:eastAsia="Times New Roman"/>
+        </w:rPr>
+      </w:pPr>
+    </w:p>
+    <w:p>
+      <w:pPr>
+        <w:pStyle w:val="Heading2"/>
+        <w:rPr>
+          <w:rFonts w:eastAsia="Times New Roman"/>
+        </w:rPr>
+      </w:pPr>
+    </w:p>
+    <w:p>
+      <w:pPr>
+        <w:pStyle w:val="Heading2"/>
+        <w:rPr>
+          <w:rFonts w:eastAsia="Times New Roman"/>
+        </w:rPr>
+      </w:pPr>
+    </w:p>
+    <w:p>
+      <w:pPr>
+        <w:pStyle w:val="Heading2"/>
+        <w:rPr>
+          <w:rFonts w:eastAsia="Times New Roman"/>
+        </w:rPr>
+      </w:pPr>
+    </w:p>
+    <w:p>
+      <w:pPr>
         <w:pStyle w:val="Heading2"/>
         <w:rPr>
           <w:rFonts w:eastAsia="Times New Roman"/>
@@ -654,6 +861,7 @@
           <w:sz w:val="15"/>
           <w:szCs w:val="15"/>
         </w:rPr>
+        <w:lastRenderedPageBreak/>
         <w:t>: Stores company information.</w:t>
       </w:r>
     </w:p>
@@ -730,7 +938,6 @@
           <w:sz w:val="15"/>
           <w:szCs w:val="15"/>
         </w:rPr>
-        <w:lastRenderedPageBreak/>
         <w:t> &amp; </w:t>
       </w:r>
     </w:p>
@@ -2219,6 +2426,155 @@
     </w:lvl>
   </w:abstractNum>
   <w:abstractNum w:abstractNumId="8">
+    <w:nsid w:val="43DD30F9"/>
+    <w:multiLevelType w:val="multilevel"/>
+    <w:tmpl w:val="F5BE2D9E"/>
+    <w:lvl w:ilvl="0">
+      <w:start w:val="1"/>
+      <w:numFmt w:val="bullet"/>
+      <w:lvlText w:val=""/>
+      <w:lvlJc w:val="left"/>
+      <w:pPr>
+        <w:tabs>
+          <w:tab w:val="num" w:pos="720"/>
+        </w:tabs>
+        <w:ind w:left="720" w:hanging="360"/>
+      </w:pPr>
+      <w:rPr>
+        <w:rFonts w:ascii="Symbol" w:hAnsi="Symbol" w:hint="default"/>
+        <w:sz w:val="20"/>
+      </w:rPr>
+    </w:lvl>
+    <w:lvl w:ilvl="1" w:tentative="1">
+      <w:start w:val="1"/>
+      <w:numFmt w:val="bullet"/>
+      <w:lvlText w:val=""/>
+      <w:lvlJc w:val="left"/>
+      <w:pPr>
+        <w:tabs>
+          <w:tab w:val="num" w:pos="1440"/>
+        </w:tabs>
+        <w:ind w:left="1440" w:hanging="360"/>
+      </w:pPr>
+      <w:rPr>
+        <w:rFonts w:ascii="Symbol" w:hAnsi="Symbol" w:hint="default"/>
+        <w:sz w:val="20"/>
+      </w:rPr>
+    </w:lvl>
+    <w:lvl w:ilvl="2" w:tentative="1">
+      <w:start w:val="1"/>
+      <w:numFmt w:val="bullet"/>
+      <w:lvlText w:val=""/>
+      <w:lvlJc w:val="left"/>
+      <w:pPr>
+        <w:tabs>
+          <w:tab w:val="num" w:pos="2160"/>
+        </w:tabs>
+        <w:ind w:left="2160" w:hanging="360"/>
+      </w:pPr>
+      <w:rPr>
+        <w:rFonts w:ascii="Symbol" w:hAnsi="Symbol" w:hint="default"/>
+        <w:sz w:val="20"/>
+      </w:rPr>
+    </w:lvl>
+    <w:lvl w:ilvl="3" w:tentative="1">
+      <w:start w:val="1"/>
+      <w:numFmt w:val="bullet"/>
+      <w:lvlText w:val=""/>
+      <w:lvlJc w:val="left"/>
+      <w:pPr>
+        <w:tabs>
+          <w:tab w:val="num" w:pos="2880"/>
+        </w:tabs>
+        <w:ind w:left="2880" w:hanging="360"/>
+      </w:pPr>
+      <w:rPr>
+        <w:rFonts w:ascii="Symbol" w:hAnsi="Symbol" w:hint="default"/>
+        <w:sz w:val="20"/>
+      </w:rPr>
+    </w:lvl>
+    <w:lvl w:ilvl="4" w:tentative="1">
+      <w:start w:val="1"/>
+      <w:numFmt w:val="bullet"/>
+      <w:lvlText w:val=""/>
+      <w:lvlJc w:val="left"/>
+      <w:pPr>
+        <w:tabs>
+          <w:tab w:val="num" w:pos="3600"/>
+        </w:tabs>
+        <w:ind w:left="3600" w:hanging="360"/>
+      </w:pPr>
+      <w:rPr>
+        <w:rFonts w:ascii="Symbol" w:hAnsi="Symbol" w:hint="default"/>
+        <w:sz w:val="20"/>
+      </w:rPr>
+    </w:lvl>
+    <w:lvl w:ilvl="5" w:tentative="1">
+      <w:start w:val="1"/>
+      <w:numFmt w:val="bullet"/>
+      <w:lvlText w:val=""/>
+      <w:lvlJc w:val="left"/>
+      <w:pPr>
+        <w:tabs>
+          <w:tab w:val="num" w:pos="4320"/>
+        </w:tabs>
+        <w:ind w:left="4320" w:hanging="360"/>
+      </w:pPr>
+      <w:rPr>
+        <w:rFonts w:ascii="Symbol" w:hAnsi="Symbol" w:hint="default"/>
+        <w:sz w:val="20"/>
+      </w:rPr>
+    </w:lvl>
+    <w:lvl w:ilvl="6" w:tentative="1">
+      <w:start w:val="1"/>
+      <w:numFmt w:val="bullet"/>
+      <w:lvlText w:val=""/>
+      <w:lvlJc w:val="left"/>
+      <w:pPr>
+        <w:tabs>
+          <w:tab w:val="num" w:pos="5040"/>
+        </w:tabs>
+        <w:ind w:left="5040" w:hanging="360"/>
+      </w:pPr>
+      <w:rPr>
+        <w:rFonts w:ascii="Symbol" w:hAnsi="Symbol" w:hint="default"/>
+        <w:sz w:val="20"/>
+      </w:rPr>
+    </w:lvl>
+    <w:lvl w:ilvl="7" w:tentative="1">
+      <w:start w:val="1"/>
+      <w:numFmt w:val="bullet"/>
+      <w:lvlText w:val=""/>
+      <w:lvlJc w:val="left"/>
+      <w:pPr>
+        <w:tabs>
+          <w:tab w:val="num" w:pos="5760"/>
+        </w:tabs>
+        <w:ind w:left="5760" w:hanging="360"/>
+      </w:pPr>
+      <w:rPr>
+        <w:rFonts w:ascii="Symbol" w:hAnsi="Symbol" w:hint="default"/>
+        <w:sz w:val="20"/>
+      </w:rPr>
+    </w:lvl>
+    <w:lvl w:ilvl="8" w:tentative="1">
+      <w:start w:val="1"/>
+      <w:numFmt w:val="bullet"/>
+      <w:lvlText w:val=""/>
+      <w:lvlJc w:val="left"/>
+      <w:pPr>
+        <w:tabs>
+          <w:tab w:val="num" w:pos="6480"/>
+        </w:tabs>
+        <w:ind w:left="6480" w:hanging="360"/>
+      </w:pPr>
+      <w:rPr>
+        <w:rFonts w:ascii="Symbol" w:hAnsi="Symbol" w:hint="default"/>
+        <w:sz w:val="20"/>
+      </w:rPr>
+    </w:lvl>
+  </w:abstractNum>
+  <w:abstractNum w:abstractNumId="9">
     <w:nsid w:val="48010B8D"/>
     <w:multiLevelType w:val="multilevel"/>
     <w:tmpl w:val="9A623E02"/>
@@ -2331,7 +2687,7 @@
       </w:pPr>
     </w:lvl>
   </w:abstractNum>
-  <w:abstractNum w:abstractNumId="9">
+  <w:abstractNum w:abstractNumId="10">
     <w:nsid w:val="51876013"/>
     <w:multiLevelType w:val="multilevel"/>
     <w:tmpl w:val="E5102930"/>
@@ -2480,7 +2836,7 @@
       </w:rPr>
     </w:lvl>
   </w:abstractNum>
-  <w:abstractNum w:abstractNumId="10">
+  <w:abstractNum w:abstractNumId="11">
     <w:nsid w:val="6D774004"/>
     <w:multiLevelType w:val="multilevel"/>
     <w:tmpl w:val="48CC11C0"/>
@@ -2597,7 +2953,7 @@
     <w:abstractNumId w:val="4"/>
   </w:num>
   <w:num w:numId="2">
-    <w:abstractNumId w:val="10"/>
+    <w:abstractNumId w:val="11"/>
     <w:lvlOverride w:ilvl="0">
       <w:lvl w:ilvl="0">
         <w:numFmt w:val="decimal"/>
@@ -2610,7 +2966,7 @@
     <w:abstractNumId w:val="6"/>
   </w:num>
   <w:num w:numId="4">
-    <w:abstractNumId w:val="8"/>
+    <w:abstractNumId w:val="9"/>
     <w:lvlOverride w:ilvl="0">
       <w:lvl w:ilvl="0">
         <w:numFmt w:val="decimal"/>
@@ -2635,10 +2991,13 @@
     <w:abstractNumId w:val="2"/>
   </w:num>
   <w:num w:numId="10">
-    <w:abstractNumId w:val="9"/>
+    <w:abstractNumId w:val="10"/>
   </w:num>
   <w:num w:numId="11">
     <w:abstractNumId w:val="7"/>
+  </w:num>
+  <w:num w:numId="12">
+    <w:abstractNumId w:val="8"/>
   </w:num>
 </w:numbering>
 </file>
@@ -3015,6 +3374,15 @@
       <w:szCs w:val="26"/>
     </w:rPr>
   </w:style>
+  <w:style w:type="paragraph" w:styleId="NoSpacing">
+    <w:name w:val="No Spacing"/>
+    <w:uiPriority w:val="1"/>
+    <w:qFormat/>
+    <w:rsid w:val="001561E1"/>
+    <w:pPr>
+      <w:spacing w:after="0" w:line="240" w:lineRule="auto"/>
+    </w:pPr>
+  </w:style>
 </w:styles>
 </file>
 

</xml_diff>